<commit_message>
Fini SER POUR LA VIE BORDEL
</commit_message>
<xml_diff>
--- a/SER/LaboRMI/Rapport.docx
+++ b/SER/LaboRMI/Rapport.docx
@@ -342,17 +342,8 @@
                                         <w:rFonts w:cstheme="minorBidi"/>
                                         <w:color w:val="FFFFFF" w:themeColor="background1"/>
                                       </w:rPr>
-                                      <w:t xml:space="preserve"> Christophe Peretti Samuel </w:t>
+                                      <w:t xml:space="preserve"> Christophe Peretti Samuel Darcey</w:t>
                                     </w:r>
-                                    <w:proofErr w:type="spellStart"/>
-                                    <w:r>
-                                      <w:rPr>
-                                        <w:rFonts w:cstheme="minorBidi"/>
-                                        <w:color w:val="FFFFFF" w:themeColor="background1"/>
-                                      </w:rPr>
-                                      <w:t>Darcey</w:t>
-                                    </w:r>
-                                    <w:proofErr w:type="spellEnd"/>
                                   </w:p>
                                 </w:sdtContent>
                               </w:sdt>
@@ -506,7 +497,6 @@
             <w:tabs>
               <w:tab w:val="right" w:leader="dot" w:pos="9062"/>
             </w:tabs>
-            <w:jc w:val="both"/>
             <w:rPr>
               <w:rFonts w:eastAsiaTheme="minorEastAsia"/>
               <w:noProof/>
@@ -522,7 +512,7 @@
           <w:r>
             <w:fldChar w:fldCharType="separate"/>
           </w:r>
-          <w:hyperlink w:anchor="_Toc449698341" w:history="1">
+          <w:hyperlink w:anchor="_Toc453796509" w:history="1">
             <w:r>
               <w:rPr>
                 <w:rStyle w:val="Lienhypertexte"/>
@@ -549,7 +539,147 @@
                 <w:noProof/>
                 <w:webHidden/>
               </w:rPr>
-              <w:instrText xml:space="preserve"> PAGEREF _Toc449698341 \h </w:instrText>
+              <w:instrText xml:space="preserve"> PAGEREF _Toc453796509 \h </w:instrText>
+            </w:r>
+            <w:r>
+              <w:rPr>
+                <w:noProof/>
+                <w:webHidden/>
+              </w:rPr>
+            </w:r>
+            <w:r>
+              <w:rPr>
+                <w:noProof/>
+                <w:webHidden/>
+              </w:rPr>
+              <w:fldChar w:fldCharType="separate"/>
+            </w:r>
+            <w:r>
+              <w:rPr>
+                <w:noProof/>
+                <w:webHidden/>
+              </w:rPr>
+              <w:t>2</w:t>
+            </w:r>
+            <w:r>
+              <w:rPr>
+                <w:noProof/>
+                <w:webHidden/>
+              </w:rPr>
+              <w:fldChar w:fldCharType="end"/>
+            </w:r>
+          </w:hyperlink>
+        </w:p>
+        <w:p>
+          <w:pPr>
+            <w:pStyle w:val="TM1"/>
+            <w:tabs>
+              <w:tab w:val="right" w:leader="dot" w:pos="9062"/>
+            </w:tabs>
+            <w:rPr>
+              <w:rFonts w:eastAsiaTheme="minorEastAsia"/>
+              <w:noProof/>
+              <w:lang w:eastAsia="fr-CH"/>
+            </w:rPr>
+          </w:pPr>
+          <w:hyperlink w:anchor="_Toc453796510" w:history="1">
+            <w:r>
+              <w:rPr>
+                <w:rStyle w:val="Lienhypertexte"/>
+                <w:noProof/>
+              </w:rPr>
+              <w:t>2 WFC</w:t>
+            </w:r>
+            <w:r>
+              <w:rPr>
+                <w:noProof/>
+                <w:webHidden/>
+              </w:rPr>
+              <w:tab/>
+            </w:r>
+            <w:r>
+              <w:rPr>
+                <w:noProof/>
+                <w:webHidden/>
+              </w:rPr>
+              <w:fldChar w:fldCharType="begin"/>
+            </w:r>
+            <w:r>
+              <w:rPr>
+                <w:noProof/>
+                <w:webHidden/>
+              </w:rPr>
+              <w:instrText xml:space="preserve"> PAGEREF _Toc453796510 \h </w:instrText>
+            </w:r>
+            <w:r>
+              <w:rPr>
+                <w:noProof/>
+                <w:webHidden/>
+              </w:rPr>
+            </w:r>
+            <w:r>
+              <w:rPr>
+                <w:noProof/>
+                <w:webHidden/>
+              </w:rPr>
+              <w:fldChar w:fldCharType="separate"/>
+            </w:r>
+            <w:r>
+              <w:rPr>
+                <w:noProof/>
+                <w:webHidden/>
+              </w:rPr>
+              <w:t>2</w:t>
+            </w:r>
+            <w:r>
+              <w:rPr>
+                <w:noProof/>
+                <w:webHidden/>
+              </w:rPr>
+              <w:fldChar w:fldCharType="end"/>
+            </w:r>
+          </w:hyperlink>
+        </w:p>
+        <w:p>
+          <w:pPr>
+            <w:pStyle w:val="TM1"/>
+            <w:tabs>
+              <w:tab w:val="right" w:leader="dot" w:pos="9062"/>
+            </w:tabs>
+            <w:rPr>
+              <w:rFonts w:eastAsiaTheme="minorEastAsia"/>
+              <w:noProof/>
+              <w:lang w:eastAsia="fr-CH"/>
+            </w:rPr>
+          </w:pPr>
+          <w:hyperlink w:anchor="_Toc453796511" w:history="1">
+            <w:r>
+              <w:rPr>
+                <w:rStyle w:val="Lienhypertexte"/>
+                <w:noProof/>
+              </w:rPr>
+              <w:t>3. PlexAdmin</w:t>
+            </w:r>
+            <w:r>
+              <w:rPr>
+                <w:noProof/>
+                <w:webHidden/>
+              </w:rPr>
+              <w:tab/>
+            </w:r>
+            <w:r>
+              <w:rPr>
+                <w:noProof/>
+                <w:webHidden/>
+              </w:rPr>
+              <w:fldChar w:fldCharType="begin"/>
+            </w:r>
+            <w:r>
+              <w:rPr>
+                <w:noProof/>
+                <w:webHidden/>
+              </w:rPr>
+              <w:instrText xml:space="preserve"> PAGEREF _Toc453796511 \h </w:instrText>
             </w:r>
             <w:r>
               <w:rPr>
@@ -586,20 +716,19 @@
             <w:tabs>
               <w:tab w:val="right" w:leader="dot" w:pos="9062"/>
             </w:tabs>
-            <w:jc w:val="both"/>
             <w:rPr>
               <w:rFonts w:eastAsiaTheme="minorEastAsia"/>
               <w:noProof/>
               <w:lang w:eastAsia="fr-CH"/>
             </w:rPr>
           </w:pPr>
-          <w:hyperlink w:anchor="_Toc449698342" w:history="1">
+          <w:hyperlink w:anchor="_Toc453796512" w:history="1">
             <w:r>
               <w:rPr>
                 <w:rStyle w:val="Lienhypertexte"/>
                 <w:noProof/>
               </w:rPr>
-              <w:t>2.1 XML</w:t>
+              <w:t>3.1 Client RMI</w:t>
             </w:r>
             <w:r>
               <w:rPr>
@@ -620,7 +749,7 @@
                 <w:noProof/>
                 <w:webHidden/>
               </w:rPr>
-              <w:instrText xml:space="preserve"> PAGEREF _Toc449698342 \h </w:instrText>
+              <w:instrText xml:space="preserve"> PAGEREF _Toc453796512 \h </w:instrText>
             </w:r>
             <w:r>
               <w:rPr>
@@ -657,20 +786,19 @@
             <w:tabs>
               <w:tab w:val="right" w:leader="dot" w:pos="9062"/>
             </w:tabs>
-            <w:jc w:val="both"/>
             <w:rPr>
               <w:rFonts w:eastAsiaTheme="minorEastAsia"/>
               <w:noProof/>
               <w:lang w:eastAsia="fr-CH"/>
             </w:rPr>
           </w:pPr>
-          <w:hyperlink w:anchor="_Toc449698343" w:history="1">
+          <w:hyperlink w:anchor="_Toc453796513" w:history="1">
             <w:r>
               <w:rPr>
                 <w:rStyle w:val="Lienhypertexte"/>
                 <w:noProof/>
               </w:rPr>
-              <w:t>2.2 JSON</w:t>
+              <w:t>3.2 Serveur RMI</w:t>
             </w:r>
             <w:r>
               <w:rPr>
@@ -691,7 +819,7 @@
                 <w:noProof/>
                 <w:webHidden/>
               </w:rPr>
-              <w:instrText xml:space="preserve"> PAGEREF _Toc449698343 \h </w:instrText>
+              <w:instrText xml:space="preserve"> PAGEREF _Toc453796513 \h </w:instrText>
             </w:r>
             <w:r>
               <w:rPr>
@@ -711,7 +839,7 @@
                 <w:noProof/>
                 <w:webHidden/>
               </w:rPr>
-              <w:t>4</w:t>
+              <w:t>3</w:t>
             </w:r>
             <w:r>
               <w:rPr>
@@ -728,20 +856,19 @@
             <w:tabs>
               <w:tab w:val="right" w:leader="dot" w:pos="9062"/>
             </w:tabs>
-            <w:jc w:val="both"/>
             <w:rPr>
               <w:rFonts w:eastAsiaTheme="minorEastAsia"/>
               <w:noProof/>
               <w:lang w:eastAsia="fr-CH"/>
             </w:rPr>
           </w:pPr>
-          <w:hyperlink w:anchor="_Toc449698344" w:history="1">
+          <w:hyperlink w:anchor="_Toc453796514" w:history="1">
             <w:r>
               <w:rPr>
                 <w:rStyle w:val="Lienhypertexte"/>
                 <w:noProof/>
               </w:rPr>
-              <w:t>3 Conclusion</w:t>
+              <w:t>4. PlexMedia</w:t>
             </w:r>
             <w:r>
               <w:rPr>
@@ -762,7 +889,7 @@
                 <w:noProof/>
                 <w:webHidden/>
               </w:rPr>
-              <w:instrText xml:space="preserve"> PAGEREF _Toc449698344 \h </w:instrText>
+              <w:instrText xml:space="preserve"> PAGEREF _Toc453796514 \h </w:instrText>
             </w:r>
             <w:r>
               <w:rPr>
@@ -782,7 +909,147 @@
                 <w:noProof/>
                 <w:webHidden/>
               </w:rPr>
-              <w:t>5</w:t>
+              <w:t>3</w:t>
+            </w:r>
+            <w:r>
+              <w:rPr>
+                <w:noProof/>
+                <w:webHidden/>
+              </w:rPr>
+              <w:fldChar w:fldCharType="end"/>
+            </w:r>
+          </w:hyperlink>
+        </w:p>
+        <w:p>
+          <w:pPr>
+            <w:pStyle w:val="TM1"/>
+            <w:tabs>
+              <w:tab w:val="right" w:leader="dot" w:pos="9062"/>
+            </w:tabs>
+            <w:rPr>
+              <w:rFonts w:eastAsiaTheme="minorEastAsia"/>
+              <w:noProof/>
+              <w:lang w:eastAsia="fr-CH"/>
+            </w:rPr>
+          </w:pPr>
+          <w:hyperlink w:anchor="_Toc453796515" w:history="1">
+            <w:r>
+              <w:rPr>
+                <w:rStyle w:val="Lienhypertexte"/>
+                <w:noProof/>
+              </w:rPr>
+              <w:t>5. Aperçu de l’applicatif PlexMedia</w:t>
+            </w:r>
+            <w:r>
+              <w:rPr>
+                <w:noProof/>
+                <w:webHidden/>
+              </w:rPr>
+              <w:tab/>
+            </w:r>
+            <w:r>
+              <w:rPr>
+                <w:noProof/>
+                <w:webHidden/>
+              </w:rPr>
+              <w:fldChar w:fldCharType="begin"/>
+            </w:r>
+            <w:r>
+              <w:rPr>
+                <w:noProof/>
+                <w:webHidden/>
+              </w:rPr>
+              <w:instrText xml:space="preserve"> PAGEREF _Toc453796515 \h </w:instrText>
+            </w:r>
+            <w:r>
+              <w:rPr>
+                <w:noProof/>
+                <w:webHidden/>
+              </w:rPr>
+            </w:r>
+            <w:r>
+              <w:rPr>
+                <w:noProof/>
+                <w:webHidden/>
+              </w:rPr>
+              <w:fldChar w:fldCharType="separate"/>
+            </w:r>
+            <w:r>
+              <w:rPr>
+                <w:noProof/>
+                <w:webHidden/>
+              </w:rPr>
+              <w:t>6</w:t>
+            </w:r>
+            <w:r>
+              <w:rPr>
+                <w:noProof/>
+                <w:webHidden/>
+              </w:rPr>
+              <w:fldChar w:fldCharType="end"/>
+            </w:r>
+          </w:hyperlink>
+        </w:p>
+        <w:p>
+          <w:pPr>
+            <w:pStyle w:val="TM1"/>
+            <w:tabs>
+              <w:tab w:val="right" w:leader="dot" w:pos="9062"/>
+            </w:tabs>
+            <w:rPr>
+              <w:rFonts w:eastAsiaTheme="minorEastAsia"/>
+              <w:noProof/>
+              <w:lang w:eastAsia="fr-CH"/>
+            </w:rPr>
+          </w:pPr>
+          <w:hyperlink w:anchor="_Toc453796516" w:history="1">
+            <w:r>
+              <w:rPr>
+                <w:rStyle w:val="Lienhypertexte"/>
+                <w:noProof/>
+              </w:rPr>
+              <w:t>6 Conclusion</w:t>
+            </w:r>
+            <w:r>
+              <w:rPr>
+                <w:noProof/>
+                <w:webHidden/>
+              </w:rPr>
+              <w:tab/>
+            </w:r>
+            <w:r>
+              <w:rPr>
+                <w:noProof/>
+                <w:webHidden/>
+              </w:rPr>
+              <w:fldChar w:fldCharType="begin"/>
+            </w:r>
+            <w:r>
+              <w:rPr>
+                <w:noProof/>
+                <w:webHidden/>
+              </w:rPr>
+              <w:instrText xml:space="preserve"> PAGEREF _Toc453796516 \h </w:instrText>
+            </w:r>
+            <w:r>
+              <w:rPr>
+                <w:noProof/>
+                <w:webHidden/>
+              </w:rPr>
+            </w:r>
+            <w:r>
+              <w:rPr>
+                <w:noProof/>
+                <w:webHidden/>
+              </w:rPr>
+              <w:fldChar w:fldCharType="separate"/>
+            </w:r>
+            <w:r>
+              <w:rPr>
+                <w:noProof/>
+                <w:webHidden/>
+              </w:rPr>
+              <w:t>6</w:t>
             </w:r>
             <w:r>
               <w:rPr>
@@ -815,18 +1082,20 @@
       <w:r>
         <w:br w:type="page"/>
       </w:r>
+      <w:bookmarkStart w:id="0" w:name="_GoBack"/>
+      <w:bookmarkEnd w:id="0"/>
     </w:p>
     <w:p>
       <w:pPr>
         <w:pStyle w:val="Titre1"/>
         <w:jc w:val="both"/>
       </w:pPr>
-      <w:bookmarkStart w:id="0" w:name="_Toc449698341"/>
+      <w:bookmarkStart w:id="1" w:name="_Toc453796509"/>
       <w:r>
         <w:lastRenderedPageBreak/>
         <w:t>1 Introduction</w:t>
       </w:r>
-      <w:bookmarkEnd w:id="0"/>
+      <w:bookmarkEnd w:id="1"/>
     </w:p>
     <w:p>
       <w:pPr>
@@ -840,15 +1109,7 @@
         </w:rPr>
       </w:pPr>
       <w:r>
-        <w:t xml:space="preserve">Le laboratoire SER – </w:t>
-      </w:r>
-      <w:proofErr w:type="spellStart"/>
-      <w:r>
-        <w:t>Plex</w:t>
-      </w:r>
-      <w:proofErr w:type="spellEnd"/>
-      <w:r>
-        <w:t xml:space="preserve"> </w:t>
+        <w:t xml:space="preserve">Le laboratoire SER – Plex </w:t>
       </w:r>
       <w:r>
         <w:t xml:space="preserve">consistant à simuler les activités d’un complexe cinématographique, </w:t>
@@ -902,37 +1163,13 @@
         <w:t xml:space="preserve">concevoir </w:t>
       </w:r>
       <w:r>
-        <w:t>plusieurs classes java, afin de mettre en place un serveur RMI du côté du World Film Center (WFC) afin de pouvoir mettre à jour les bases de données des différents gestionnaires de cinémas (</w:t>
-      </w:r>
-      <w:proofErr w:type="spellStart"/>
-      <w:r>
-        <w:t>PlexAdmin</w:t>
-      </w:r>
-      <w:proofErr w:type="spellEnd"/>
-      <w:r>
-        <w:t>)</w:t>
+        <w:t>plusieurs classes java, afin de mettre en place un serveur RMI du côté du World Film Center (WFC) afin de pouvoir mettre à jour les bases de données des différents gestionnaires de cinémas (PlexAdmin)</w:t>
       </w:r>
       <w:r>
         <w:t>.</w:t>
       </w:r>
       <w:r>
-        <w:t xml:space="preserve"> De plus, ce </w:t>
-      </w:r>
-      <w:proofErr w:type="spellStart"/>
-      <w:r>
-        <w:t>PlexAdmin</w:t>
-      </w:r>
-      <w:proofErr w:type="spellEnd"/>
-      <w:r>
-        <w:t xml:space="preserve"> fait aussi office de serveur RMI afin que les différents médias (</w:t>
-      </w:r>
-      <w:proofErr w:type="spellStart"/>
-      <w:r>
-        <w:t>PlexMedia</w:t>
-      </w:r>
-      <w:proofErr w:type="spellEnd"/>
-      <w:r>
-        <w:t xml:space="preserve">) puissent venir chercher les informations </w:t>
+        <w:t xml:space="preserve"> De plus, ce PlexAdmin fait aussi office de serveur RMI afin que les différents médias (PlexMedia) puissent venir chercher les informations </w:t>
       </w:r>
       <w:proofErr w:type="gramStart"/>
       <w:r>
@@ -957,17 +1194,17 @@
         <w:pStyle w:val="Titre1"/>
         <w:jc w:val="both"/>
       </w:pPr>
-      <w:bookmarkStart w:id="1" w:name="_Toc449698342"/>
+      <w:bookmarkStart w:id="2" w:name="_Toc453796510"/>
       <w:r>
         <w:t>2</w:t>
       </w:r>
       <w:r>
         <w:t xml:space="preserve"> </w:t>
       </w:r>
-      <w:bookmarkEnd w:id="1"/>
       <w:r>
         <w:t>WFC</w:t>
       </w:r>
+      <w:bookmarkEnd w:id="2"/>
     </w:p>
     <w:p>
       <w:pPr>
@@ -977,39 +1214,7 @@
         <w:t xml:space="preserve">L’applicatif </w:t>
       </w:r>
       <w:r>
-        <w:t xml:space="preserve">instancie un </w:t>
-      </w:r>
-      <w:proofErr w:type="spellStart"/>
-      <w:r>
-        <w:t>RmiServer</w:t>
-      </w:r>
-      <w:proofErr w:type="spellEnd"/>
-      <w:r>
-        <w:t xml:space="preserve">, qui est une classe implémentant l’interface </w:t>
-      </w:r>
-      <w:proofErr w:type="spellStart"/>
-      <w:r>
-        <w:t>IServerApi</w:t>
-      </w:r>
-      <w:proofErr w:type="spellEnd"/>
-      <w:r>
-        <w:t xml:space="preserve"> (disponible dans le </w:t>
-      </w:r>
-      <w:proofErr w:type="spellStart"/>
-      <w:r>
-        <w:t>WFC_Interface</w:t>
-      </w:r>
-      <w:proofErr w:type="spellEnd"/>
-      <w:r>
-        <w:t>. On crée aussi le Registre lié à cette classe, qui va être disponible sur le réseau avec le nom « </w:t>
-      </w:r>
-      <w:proofErr w:type="spellStart"/>
-      <w:r>
-        <w:t>RmiService</w:t>
-      </w:r>
-      <w:proofErr w:type="spellEnd"/>
-      <w:r>
-        <w:t> ». Pour ce serveur, le port 9999 est utilisé.</w:t>
+        <w:t>instancie un RmiServer, qui est une classe implémentant l’interface IServerApi (disponible dans le WFC_Interface. On crée aussi le Registre lié à cette classe, qui va être disponible sur le réseau avec le nom « RmiService ». Pour ce serveur, le port 9999 est utilisé.</w:t>
       </w:r>
     </w:p>
     <w:p>
@@ -1022,7 +1227,7 @@
           <w:lang w:eastAsia="fr-CH"/>
         </w:rPr>
         <w:drawing>
-          <wp:inline distT="0" distB="0" distL="0" distR="0" wp14:anchorId="52B9F438" wp14:editId="2A9689FE">
+          <wp:inline distT="0" distB="0" distL="0" distR="0" wp14:anchorId="20CF8121" wp14:editId="53998948">
             <wp:extent cx="5760720" cy="1151890"/>
             <wp:effectExtent l="0" t="0" r="0" b="0"/>
             <wp:docPr id="2" name="Image 2"/>
@@ -1076,7 +1281,7 @@
           <w:lang w:eastAsia="fr-CH"/>
         </w:rPr>
         <w:drawing>
-          <wp:inline distT="0" distB="0" distL="0" distR="0" wp14:anchorId="460DA483" wp14:editId="653D99D4">
+          <wp:inline distT="0" distB="0" distL="0" distR="0" wp14:anchorId="44347522" wp14:editId="2B7E7B5C">
             <wp:extent cx="5210175" cy="1019175"/>
             <wp:effectExtent l="0" t="0" r="9525" b="9525"/>
             <wp:docPr id="5" name="Image 5"/>
@@ -1138,7 +1343,7 @@
           <w:lang w:eastAsia="fr-CH"/>
         </w:rPr>
         <w:drawing>
-          <wp:inline distT="0" distB="0" distL="0" distR="0" wp14:anchorId="4238EA61" wp14:editId="0EE2AFDE">
+          <wp:inline distT="0" distB="0" distL="0" distR="0" wp14:anchorId="2E4F4261" wp14:editId="31B2416E">
             <wp:extent cx="2895600" cy="847725"/>
             <wp:effectExtent l="0" t="0" r="0" b="9525"/>
             <wp:docPr id="6" name="Image 6"/>
@@ -1185,79 +1390,49 @@
         <w:t>u</w:t>
       </w:r>
       <w:r>
-        <w:t>r, et donc notifiées aux clients (</w:t>
-      </w:r>
-      <w:proofErr w:type="spellStart"/>
+        <w:t>r, et donc notifiées aux clients (PlexAdmin).</w:t>
+      </w:r>
+    </w:p>
+    <w:p>
+      <w:pPr>
+        <w:jc w:val="both"/>
+      </w:pPr>
+    </w:p>
+    <w:p>
+      <w:pPr>
+        <w:pStyle w:val="Titre1"/>
+        <w:jc w:val="both"/>
+      </w:pPr>
+      <w:bookmarkStart w:id="3" w:name="_Toc453796511"/>
+      <w:r>
+        <w:t xml:space="preserve">3. </w:t>
+      </w:r>
       <w:r>
         <w:t>PlexAdmin</w:t>
       </w:r>
-      <w:proofErr w:type="spellEnd"/>
-      <w:r>
-        <w:t>).</w:t>
-      </w:r>
-    </w:p>
-    <w:p>
-      <w:pPr>
-        <w:jc w:val="both"/>
-      </w:pPr>
-    </w:p>
-    <w:p>
-      <w:pPr>
-        <w:pStyle w:val="Titre1"/>
-        <w:jc w:val="both"/>
-      </w:pPr>
-      <w:r>
-        <w:t xml:space="preserve">3. </w:t>
-      </w:r>
-      <w:proofErr w:type="spellStart"/>
-      <w:r>
-        <w:t>PlexAdmin</w:t>
-      </w:r>
-      <w:proofErr w:type="spellEnd"/>
+      <w:bookmarkEnd w:id="3"/>
     </w:p>
     <w:p>
       <w:pPr>
         <w:pStyle w:val="Titre2"/>
         <w:jc w:val="both"/>
       </w:pPr>
+      <w:bookmarkStart w:id="4" w:name="_Toc453796512"/>
       <w:r>
         <w:t>3.1 Client RMI</w:t>
       </w:r>
-    </w:p>
-    <w:p>
-      <w:pPr>
-        <w:jc w:val="both"/>
-      </w:pPr>
-      <w:r>
-        <w:t xml:space="preserve">Le </w:t>
-      </w:r>
-      <w:proofErr w:type="spellStart"/>
-      <w:r>
-        <w:t>PlexAdmin</w:t>
-      </w:r>
-      <w:proofErr w:type="spellEnd"/>
-      <w:r>
-        <w:t xml:space="preserve"> fait office de client RMI : lorsque le serveur envoie les nouvelles données, le client doit automatiquement vider sa base de donnée de projections, et mettre à jour la liste des films avec les </w:t>
+      <w:bookmarkEnd w:id="4"/>
+    </w:p>
+    <w:p>
+      <w:pPr>
+        <w:jc w:val="both"/>
+      </w:pPr>
+      <w:r>
+        <w:t xml:space="preserve">Le PlexAdmin fait office de client RMI : lorsque le serveur envoie les nouvelles données, le client doit automatiquement vider sa base de donnée de projections, et mettre à jour la liste des films avec les </w:t>
       </w:r>
       <w:r>
         <w:lastRenderedPageBreak/>
-        <w:t xml:space="preserve">nouvelles données. Dans le </w:t>
-      </w:r>
-      <w:proofErr w:type="spellStart"/>
-      <w:r>
-        <w:t>ControlleurWFC</w:t>
-      </w:r>
-      <w:proofErr w:type="spellEnd"/>
-      <w:r>
-        <w:t xml:space="preserve">, nous avons instancié un client RMI, après avoir récupéré le </w:t>
-      </w:r>
-      <w:proofErr w:type="spellStart"/>
-      <w:r>
-        <w:t>RmiService</w:t>
-      </w:r>
-      <w:proofErr w:type="spellEnd"/>
-      <w:r>
-        <w:t xml:space="preserve"> du serveur.</w:t>
+        <w:t>nouvelles données. Dans le ControlleurWFC, nous avons instancié un client RMI, après avoir récupéré le RmiService du serveur.</w:t>
       </w:r>
     </w:p>
     <w:p>
@@ -1270,7 +1445,7 @@
           <w:lang w:eastAsia="fr-CH"/>
         </w:rPr>
         <w:drawing>
-          <wp:inline distT="0" distB="0" distL="0" distR="0" wp14:anchorId="1E4A77C8" wp14:editId="6DDC91BB">
+          <wp:inline distT="0" distB="0" distL="0" distR="0" wp14:anchorId="1E84E9A9" wp14:editId="6C04C3EB">
             <wp:extent cx="5760720" cy="1654810"/>
             <wp:effectExtent l="0" t="0" r="0" b="2540"/>
             <wp:docPr id="7" name="Image 7"/>
@@ -1311,31 +1486,7 @@
         <w:jc w:val="both"/>
       </w:pPr>
       <w:r>
-        <w:t xml:space="preserve">Le </w:t>
-      </w:r>
-      <w:proofErr w:type="spellStart"/>
-      <w:r>
-        <w:t>RmiClient</w:t>
-      </w:r>
-      <w:proofErr w:type="spellEnd"/>
-      <w:r>
-        <w:t xml:space="preserve"> reçoit en paramètre le </w:t>
-      </w:r>
-      <w:proofErr w:type="spellStart"/>
-      <w:r>
-        <w:t>remoteService</w:t>
-      </w:r>
-      <w:proofErr w:type="spellEnd"/>
-      <w:r>
-        <w:t xml:space="preserve"> (afin de pouvoir s’y enregistrer en tant qu’observer), ainsi que le </w:t>
-      </w:r>
-      <w:proofErr w:type="spellStart"/>
-      <w:r>
-        <w:t>ControleurGeneral</w:t>
-      </w:r>
-      <w:proofErr w:type="spellEnd"/>
-      <w:r>
-        <w:t xml:space="preserve"> de l’applicatif, qui va pouvoir mettre à jour les données reçues.</w:t>
+        <w:t>Le RmiClient reçoit en paramètre le remoteService (afin de pouvoir s’y enregistrer en tant qu’observer), ainsi que le ControleurGeneral de l’applicatif, qui va pouvoir mettre à jour les données reçues.</w:t>
       </w:r>
     </w:p>
     <w:p>
@@ -1356,7 +1507,7 @@
           <w:lang w:eastAsia="fr-CH"/>
         </w:rPr>
         <w:drawing>
-          <wp:inline distT="0" distB="0" distL="0" distR="0" wp14:anchorId="1AB1E15C" wp14:editId="2D406BDC">
+          <wp:inline distT="0" distB="0" distL="0" distR="0" wp14:anchorId="0DDD122C" wp14:editId="750EE8F0">
             <wp:extent cx="5760720" cy="926465"/>
             <wp:effectExtent l="0" t="0" r="0" b="6985"/>
             <wp:docPr id="8" name="Image 8"/>
@@ -1397,38 +1548,31 @@
         <w:pStyle w:val="Titre2"/>
         <w:jc w:val="both"/>
       </w:pPr>
+      <w:bookmarkStart w:id="5" w:name="_Toc453796513"/>
       <w:r>
         <w:t>3.2 Serveur RMI</w:t>
       </w:r>
-    </w:p>
-    <w:p>
-      <w:pPr>
-        <w:jc w:val="both"/>
-      </w:pPr>
-      <w:r>
-        <w:t xml:space="preserve">L’applicatif </w:t>
-      </w:r>
-      <w:proofErr w:type="spellStart"/>
-      <w:r>
-        <w:t>PlexAdmin</w:t>
-      </w:r>
-      <w:proofErr w:type="spellEnd"/>
-      <w:r>
-        <w:t>, fait aussi office de serveur RMI. Son fonctionnement est un peu différent de celui de WFC. Ici, ce n’est pas le serveur qui force les clients de faire une action, mais il met simplement à disposition une méthode qui leur transmet la liste des projections au format JSON. Cette méthode est appelée grâce à RMI, directement par les clients eux-mêmes, lorsqu’ils en ont envie.</w:t>
-      </w:r>
-    </w:p>
-    <w:p>
-      <w:pPr>
-        <w:jc w:val="both"/>
-      </w:pPr>
-      <w:bookmarkStart w:id="2" w:name="_GoBack"/>
+      <w:bookmarkEnd w:id="5"/>
+    </w:p>
+    <w:p>
+      <w:pPr>
+        <w:jc w:val="both"/>
+      </w:pPr>
+      <w:r>
+        <w:t>L’applicatif PlexAdmin, fait aussi office de serveur RMI. Son fonctionnement est un peu différent de celui de WFC. Ici, ce n’est pas le serveur qui force les clients de faire une action, mais il met simplement à disposition une méthode qui leur transmet la liste des projections au format JSON. Cette méthode est appelée grâce à RMI, directement par les clients eux-mêmes, lorsqu’ils en ont envie.</w:t>
+      </w:r>
+    </w:p>
+    <w:p>
+      <w:pPr>
+        <w:jc w:val="both"/>
+      </w:pPr>
       <w:r>
         <w:rPr>
           <w:noProof/>
           <w:lang w:eastAsia="fr-CH"/>
         </w:rPr>
         <w:drawing>
-          <wp:inline distT="0" distB="0" distL="0" distR="0" wp14:anchorId="35297CCF" wp14:editId="10EACEA7">
+          <wp:inline distT="0" distB="0" distL="0" distR="0" wp14:anchorId="580B3FEA" wp14:editId="429FD03F">
             <wp:extent cx="3743325" cy="733425"/>
             <wp:effectExtent l="0" t="0" r="9525" b="9525"/>
             <wp:docPr id="9" name="Image 9"/>
@@ -1463,7 +1607,6 @@
           </wp:inline>
         </w:drawing>
       </w:r>
-      <w:bookmarkEnd w:id="2"/>
     </w:p>
     <w:p>
       <w:pPr>
@@ -1475,27 +1618,17 @@
       <w:r>
         <w:t xml:space="preserve">interface du serveur RMI, afin que la méthode </w:t>
       </w:r>
-      <w:proofErr w:type="spellStart"/>
       <w:proofErr w:type="gramStart"/>
       <w:r>
-        <w:t>getData</w:t>
-      </w:r>
-      <w:proofErr w:type="spellEnd"/>
-      <w:r>
-        <w:t>(</w:t>
+        <w:t>getData(</w:t>
       </w:r>
       <w:proofErr w:type="gramEnd"/>
       <w:r>
         <w:t xml:space="preserve">) retourne un String. Cela permet d’envoyer directement le JSON à travers cette méthode. Nous avons donc aussi dû modifier de deux manières la fonction </w:t>
       </w:r>
-      <w:proofErr w:type="spellStart"/>
       <w:proofErr w:type="gramStart"/>
       <w:r>
-        <w:t>sendJSONToMedia</w:t>
-      </w:r>
-      <w:proofErr w:type="spellEnd"/>
-      <w:r>
-        <w:t>(</w:t>
+        <w:t>sendJSONToMedia(</w:t>
       </w:r>
       <w:proofErr w:type="gramEnd"/>
       <w:r>
@@ -1512,101 +1645,29 @@
         <w:pStyle w:val="Titre1"/>
         <w:jc w:val="both"/>
       </w:pPr>
-      <w:r>
-        <w:t xml:space="preserve">4. </w:t>
-      </w:r>
-      <w:proofErr w:type="spellStart"/>
-      <w:r>
-        <w:t>PlexMedia</w:t>
-      </w:r>
-      <w:proofErr w:type="spellEnd"/>
-    </w:p>
-    <w:p>
-      <w:pPr>
-        <w:jc w:val="both"/>
-      </w:pPr>
-      <w:r>
-        <w:t xml:space="preserve">L’applicatif </w:t>
-      </w:r>
-      <w:proofErr w:type="spellStart"/>
-      <w:r>
-        <w:t>PlexMedia</w:t>
-      </w:r>
-      <w:proofErr w:type="spellEnd"/>
-      <w:r>
-        <w:t xml:space="preserve">, fait office de client RMI, qui s’enregistre en tant qu’observer auprès de </w:t>
-      </w:r>
-      <w:proofErr w:type="spellStart"/>
-      <w:r>
-        <w:t>PlexAdmin</w:t>
-      </w:r>
-      <w:proofErr w:type="spellEnd"/>
-      <w:r>
-        <w:t>, tout comme celui-ci s’enregistre auprès du WFC. Pour ce média, nous avons créé une vue</w:t>
-      </w:r>
-      <w:r>
-        <w:t xml:space="preserve"> </w:t>
-      </w:r>
-      <w:proofErr w:type="spellStart"/>
-      <w:r>
-        <w:t>ClientGUI</w:t>
-      </w:r>
-      <w:proofErr w:type="spellEnd"/>
-      <w:r>
-        <w:t xml:space="preserve">, qui ouvre une petite fenêtre </w:t>
-      </w:r>
-      <w:proofErr w:type="spellStart"/>
-      <w:r>
-        <w:t>JFrame</w:t>
-      </w:r>
-      <w:proofErr w:type="spellEnd"/>
-      <w:r>
-        <w:t xml:space="preserve">, avec un bouton unique au centre. Lors que le bouton est pressé, cela appelle la fonction </w:t>
-      </w:r>
-      <w:proofErr w:type="spellStart"/>
+      <w:bookmarkStart w:id="6" w:name="_Toc453796514"/>
+      <w:r>
+        <w:t>4. PlexMedia</w:t>
+      </w:r>
+      <w:bookmarkEnd w:id="6"/>
+    </w:p>
+    <w:p>
+      <w:pPr>
+        <w:jc w:val="both"/>
+      </w:pPr>
+      <w:r>
+        <w:t>L’applicatif PlexMedia, fait office de client RMI, qui s’enregistre en tant qu’observer auprès de PlexAdmin, tout comme celui-ci s’enregistre auprès du WFC. Pour ce média, nous avons créé une vue</w:t>
+      </w:r>
+      <w:r>
+        <w:t xml:space="preserve"> ClientGUI, qui ouvre une petite fenêtre JFrame, avec un bouton unique au centre. Lors que le bouton est pressé, cela appelle la fonction </w:t>
+      </w:r>
       <w:proofErr w:type="gramStart"/>
       <w:r>
-        <w:t>getData</w:t>
-      </w:r>
-      <w:proofErr w:type="spellEnd"/>
-      <w:r>
-        <w:t>(</w:t>
+        <w:t>getData(</w:t>
       </w:r>
       <w:proofErr w:type="gramEnd"/>
       <w:r>
-        <w:t xml:space="preserve">) du </w:t>
-      </w:r>
-      <w:proofErr w:type="spellStart"/>
-      <w:r>
-        <w:t>RmiClient</w:t>
-      </w:r>
-      <w:proofErr w:type="spellEnd"/>
-      <w:r>
-        <w:t xml:space="preserve">, qui fait office de relai et appelle la fonction à distance </w:t>
-      </w:r>
-      <w:proofErr w:type="spellStart"/>
-      <w:r>
-        <w:t>getData</w:t>
-      </w:r>
-      <w:proofErr w:type="spellEnd"/>
-      <w:r>
-        <w:t xml:space="preserve">(), du </w:t>
-      </w:r>
-      <w:proofErr w:type="spellStart"/>
-      <w:r>
-        <w:t>RMIServer</w:t>
-      </w:r>
-      <w:proofErr w:type="spellEnd"/>
-      <w:r>
-        <w:t xml:space="preserve"> </w:t>
-      </w:r>
-      <w:proofErr w:type="spellStart"/>
-      <w:r>
-        <w:t>PlexAdmin</w:t>
-      </w:r>
-      <w:proofErr w:type="spellEnd"/>
-      <w:r>
-        <w:t>.</w:t>
+        <w:t>) du RmiClient, qui fait office de relai et appelle la fonction à distance getData(), du RMIServer PlexAdmin.</w:t>
       </w:r>
     </w:p>
     <w:p>
@@ -1620,7 +1681,7 @@
         </w:rPr>
         <w:lastRenderedPageBreak/>
         <w:drawing>
-          <wp:inline distT="0" distB="0" distL="0" distR="0" wp14:anchorId="486955A6" wp14:editId="50C8A5BB">
+          <wp:inline distT="0" distB="0" distL="0" distR="0" wp14:anchorId="0804CB5F" wp14:editId="3AFA9DC1">
             <wp:extent cx="4724400" cy="1476375"/>
             <wp:effectExtent l="0" t="0" r="0" b="9525"/>
             <wp:docPr id="10" name="Image 10"/>
@@ -1674,7 +1735,7 @@
           <w:lang w:eastAsia="fr-CH"/>
         </w:rPr>
         <w:drawing>
-          <wp:inline distT="0" distB="0" distL="0" distR="0" wp14:anchorId="791CA839" wp14:editId="5B6E7ADB">
+          <wp:inline distT="0" distB="0" distL="0" distR="0" wp14:anchorId="3B82CF54" wp14:editId="245897AB">
             <wp:extent cx="4962525" cy="6800850"/>
             <wp:effectExtent l="0" t="0" r="9525" b="0"/>
             <wp:docPr id="1" name="Image 1"/>
@@ -1711,27 +1772,172 @@
       </w:r>
     </w:p>
     <w:p>
+      <w:r>
+        <w:lastRenderedPageBreak/>
+        <w:t>De plus, nous avons ajouté une petite méthode qui desérialise le Json afin d’en avoir un aperçu un peu plus intuitif :</w:t>
+      </w:r>
+    </w:p>
+    <w:p>
+      <w:r>
+        <w:rPr>
+          <w:noProof/>
+          <w:lang w:eastAsia="fr-CH"/>
+        </w:rPr>
+        <w:drawing>
+          <wp:inline distT="0" distB="0" distL="0" distR="0" wp14:anchorId="75BF3FE7" wp14:editId="45037761">
+            <wp:extent cx="5038725" cy="5362575"/>
+            <wp:effectExtent l="0" t="0" r="9525" b="9525"/>
+            <wp:docPr id="11" name="Image 11"/>
+            <wp:cNvGraphicFramePr>
+              <a:graphicFrameLocks xmlns:a="http://schemas.openxmlformats.org/drawingml/2006/main" noChangeAspect="1"/>
+            </wp:cNvGraphicFramePr>
+            <a:graphic xmlns:a="http://schemas.openxmlformats.org/drawingml/2006/main">
+              <a:graphicData uri="http://schemas.openxmlformats.org/drawingml/2006/picture">
+                <pic:pic xmlns:pic="http://schemas.openxmlformats.org/drawingml/2006/picture">
+                  <pic:nvPicPr>
+                    <pic:cNvPr id="1" name=""/>
+                    <pic:cNvPicPr/>
+                  </pic:nvPicPr>
+                  <pic:blipFill>
+                    <a:blip r:embed="rId14"/>
+                    <a:stretch>
+                      <a:fillRect/>
+                    </a:stretch>
+                  </pic:blipFill>
+                  <pic:spPr>
+                    <a:xfrm>
+                      <a:off x="0" y="0"/>
+                      <a:ext cx="5038725" cy="5362575"/>
+                    </a:xfrm>
+                    <a:prstGeom prst="rect">
+                      <a:avLst/>
+                    </a:prstGeom>
+                  </pic:spPr>
+                </pic:pic>
+              </a:graphicData>
+            </a:graphic>
+          </wp:inline>
+        </w:drawing>
+      </w:r>
+    </w:p>
+    <w:p>
+      <w:pPr>
+        <w:rPr>
+          <w:rFonts w:asciiTheme="majorHAnsi" w:eastAsiaTheme="majorEastAsia" w:hAnsiTheme="majorHAnsi" w:cstheme="majorBidi"/>
+          <w:color w:val="2E74B5" w:themeColor="accent1" w:themeShade="BF"/>
+          <w:sz w:val="32"/>
+          <w:szCs w:val="32"/>
+        </w:rPr>
+      </w:pPr>
+      <w:r>
+        <w:br w:type="page"/>
+      </w:r>
+    </w:p>
+    <w:p>
       <w:pPr>
         <w:pStyle w:val="Titre1"/>
         <w:jc w:val="both"/>
       </w:pPr>
-      <w:bookmarkStart w:id="3" w:name="_Toc449698344"/>
+      <w:bookmarkStart w:id="7" w:name="_Toc453796515"/>
       <w:r>
         <w:lastRenderedPageBreak/>
-        <w:t xml:space="preserve">5. Aperçu de l’applicatif </w:t>
-      </w:r>
-      <w:proofErr w:type="spellStart"/>
-      <w:r>
-        <w:t>PlexMedia</w:t>
-      </w:r>
-      <w:proofErr w:type="spellEnd"/>
+        <w:t>5. Aperçu de l’applicatif PlexMedia</w:t>
+      </w:r>
+      <w:bookmarkEnd w:id="7"/>
     </w:p>
     <w:p/>
     <w:p>
+      <w:r>
+        <w:rPr>
+          <w:noProof/>
+          <w:lang w:eastAsia="fr-CH"/>
+        </w:rPr>
+        <w:drawing>
+          <wp:inline distT="0" distB="0" distL="0" distR="0" wp14:anchorId="3107A4D2" wp14:editId="0D4AEB4D">
+            <wp:extent cx="2371725" cy="676275"/>
+            <wp:effectExtent l="0" t="0" r="9525" b="9525"/>
+            <wp:docPr id="4" name="Image 4"/>
+            <wp:cNvGraphicFramePr>
+              <a:graphicFrameLocks xmlns:a="http://schemas.openxmlformats.org/drawingml/2006/main" noChangeAspect="1"/>
+            </wp:cNvGraphicFramePr>
+            <a:graphic xmlns:a="http://schemas.openxmlformats.org/drawingml/2006/main">
+              <a:graphicData uri="http://schemas.openxmlformats.org/drawingml/2006/picture">
+                <pic:pic xmlns:pic="http://schemas.openxmlformats.org/drawingml/2006/picture">
+                  <pic:nvPicPr>
+                    <pic:cNvPr id="1" name=""/>
+                    <pic:cNvPicPr/>
+                  </pic:nvPicPr>
+                  <pic:blipFill>
+                    <a:blip r:embed="rId15"/>
+                    <a:stretch>
+                      <a:fillRect/>
+                    </a:stretch>
+                  </pic:blipFill>
+                  <pic:spPr>
+                    <a:xfrm>
+                      <a:off x="0" y="0"/>
+                      <a:ext cx="2371725" cy="676275"/>
+                    </a:xfrm>
+                    <a:prstGeom prst="rect">
+                      <a:avLst/>
+                    </a:prstGeom>
+                  </pic:spPr>
+                </pic:pic>
+              </a:graphicData>
+            </a:graphic>
+          </wp:inline>
+        </w:drawing>
+      </w:r>
+    </w:p>
+    <w:p>
+      <w:r>
+        <w:rPr>
+          <w:noProof/>
+          <w:lang w:eastAsia="fr-CH"/>
+        </w:rPr>
+        <w:drawing>
+          <wp:inline distT="0" distB="0" distL="0" distR="0" wp14:anchorId="0E31A8BD" wp14:editId="2223243E">
+            <wp:extent cx="5760720" cy="2133600"/>
+            <wp:effectExtent l="0" t="0" r="0" b="0"/>
+            <wp:docPr id="3" name="Image 3"/>
+            <wp:cNvGraphicFramePr>
+              <a:graphicFrameLocks xmlns:a="http://schemas.openxmlformats.org/drawingml/2006/main" noChangeAspect="1"/>
+            </wp:cNvGraphicFramePr>
+            <a:graphic xmlns:a="http://schemas.openxmlformats.org/drawingml/2006/main">
+              <a:graphicData uri="http://schemas.openxmlformats.org/drawingml/2006/picture">
+                <pic:pic xmlns:pic="http://schemas.openxmlformats.org/drawingml/2006/picture">
+                  <pic:nvPicPr>
+                    <pic:cNvPr id="1" name=""/>
+                    <pic:cNvPicPr/>
+                  </pic:nvPicPr>
+                  <pic:blipFill>
+                    <a:blip r:embed="rId16"/>
+                    <a:stretch>
+                      <a:fillRect/>
+                    </a:stretch>
+                  </pic:blipFill>
+                  <pic:spPr>
+                    <a:xfrm>
+                      <a:off x="0" y="0"/>
+                      <a:ext cx="5760720" cy="2133600"/>
+                    </a:xfrm>
+                    <a:prstGeom prst="rect">
+                      <a:avLst/>
+                    </a:prstGeom>
+                  </pic:spPr>
+                </pic:pic>
+              </a:graphicData>
+            </a:graphic>
+          </wp:inline>
+        </w:drawing>
+      </w:r>
+    </w:p>
+    <w:p>
       <w:pPr>
         <w:pStyle w:val="Titre1"/>
         <w:jc w:val="both"/>
       </w:pPr>
+      <w:bookmarkStart w:id="8" w:name="_Toc453796516"/>
       <w:r>
         <w:t>6</w:t>
       </w:r>
@@ -1741,22 +1947,14 @@
       <w:r>
         <w:t>Conclusion</w:t>
       </w:r>
-      <w:bookmarkEnd w:id="3"/>
-    </w:p>
-    <w:p>
-      <w:pPr>
-        <w:jc w:val="both"/>
-      </w:pPr>
-      <w:r>
-        <w:t xml:space="preserve">Grâce à ce laboratoire, nous avons eu un aperçu de la puissance de RMI. Pouvoir appeler des méthodes à distance est très pratique, et permet de s’affranchir d’une communication par Socket qui nécessite une sérialisation et </w:t>
-      </w:r>
-      <w:proofErr w:type="spellStart"/>
-      <w:r>
-        <w:t>désérialisation</w:t>
-      </w:r>
-      <w:proofErr w:type="spellEnd"/>
-      <w:r>
-        <w:t xml:space="preserve"> de chaque côté, parfois très couteuse est lourde à mettre en place.</w:t>
+      <w:bookmarkEnd w:id="8"/>
+    </w:p>
+    <w:p>
+      <w:pPr>
+        <w:jc w:val="both"/>
+      </w:pPr>
+      <w:r>
+        <w:t>Grâce à ce laboratoire, nous avons eu un aperçu de la puissance de RMI. Pouvoir appeler des méthodes à distance est très pratique, et permet de s’affranchir d’une communication par Socket qui nécessite une sérialisation et désérialisation de chaque côté, parfois très couteuse est lourde à mettre en place.</w:t>
       </w:r>
     </w:p>
     <w:p>
@@ -1765,7 +1963,7 @@
       </w:pPr>
     </w:p>
     <w:sectPr>
-      <w:headerReference w:type="default" r:id="rId14"/>
+      <w:headerReference w:type="default" r:id="rId17"/>
       <w:pgSz w:w="11906" w:h="16838"/>
       <w:pgMar w:top="1276" w:right="1417" w:bottom="1417" w:left="1417" w:header="708" w:footer="708" w:gutter="0"/>
       <w:pgNumType w:start="0"/>
@@ -1837,13 +2035,8 @@
       <w:t>Christ</w:t>
     </w:r>
     <w:r>
-      <w:t xml:space="preserve">ophe Peretti &amp; Samuel </w:t>
+      <w:t>ophe Peretti &amp; Samuel Darcey</w:t>
     </w:r>
-    <w:proofErr w:type="spellStart"/>
-    <w:r>
-      <w:t>Darcey</w:t>
-    </w:r>
-    <w:proofErr w:type="spellEnd"/>
     <w:r>
       <w:tab/>
     </w:r>

</xml_diff>